<commit_message>
Checkpoint 2 finally done
</commit_message>
<xml_diff>
--- a/Checkpoints Outline/Checkpoint 2/Checkpoint 2 - G16.docx
+++ b/Checkpoints Outline/Checkpoint 2/Checkpoint 2 - G16.docx
@@ -916,7 +916,6 @@
           <w:color w:val="000000"/>
           <w:sz w:val="18"/>
           <w:szCs w:val="18"/>
-          <w:u w:val="single"/>
           <w:lang w:val="en-GB" w:eastAsia="pt-PT"/>
         </w:rPr>
         <w:t>461</w:t>
@@ -3591,7 +3590,35 @@
         <w:rPr>
           <w:lang w:val="en-US"/>
         </w:rPr>
-        <w:t xml:space="preserve"> (using the IQR formula) and assigning a </w:t>
+        <w:t xml:space="preserve"> (using </w:t>
+      </w:r>
+      <w:r>
+        <w:rPr>
+          <w:i/>
+          <w:iCs/>
+          <w:lang w:val="en-US"/>
+        </w:rPr>
+        <w:t>Filters</w:t>
+      </w:r>
+      <w:r>
+        <w:rPr>
+          <w:i/>
+          <w:iCs/>
+          <w:lang w:val="en-US"/>
+        </w:rPr>
+        <w:t xml:space="preserve"> </w:t>
+      </w:r>
+      <w:r>
+        <w:rPr>
+          <w:lang w:val="en-US"/>
+        </w:rPr>
+        <w:t>to remove these values</w:t>
+      </w:r>
+      <w:r>
+        <w:rPr>
+          <w:lang w:val="en-US"/>
+        </w:rPr>
+        <w:t xml:space="preserve">) and assigning a </w:t>
       </w:r>
       <w:r>
         <w:rPr>
@@ -3768,14 +3795,7 @@
           <w:color w:val="000000"/>
           <w:lang w:val="en-GB"/>
         </w:rPr>
-        <w:t xml:space="preserve">- </w:t>
-      </w:r>
-      <w:r>
-        <w:rPr>
-          <w:color w:val="000000"/>
-          <w:lang w:val="en-GB"/>
-        </w:rPr>
-        <w:t>comparing the number of models released in a year and that year’s sales. Attributes: Brand, # Models, Sales.</w:t>
+        <w:t>- comparing the number of models released in a year and that year’s sales. Attributes: Brand, # Models, Sales.</w:t>
       </w:r>
     </w:p>
     <w:p>
@@ -5113,6 +5133,7 @@
   <w:style w:type="character" w:default="1" w:styleId="Tipodeletrapredefinidodopargrafo">
     <w:name w:val="Default Paragraph Font"/>
     <w:uiPriority w:val="1"/>
+    <w:semiHidden/>
     <w:unhideWhenUsed/>
   </w:style>
   <w:style w:type="table" w:default="1" w:styleId="Tabelanormal">

</xml_diff>